<commit_message>
css grid 0.218  - .content and frmMain merged
</commit_message>
<xml_diff>
--- a/generators/fmt/doc-2021/Fragebogen_2021_04-merkwuerdig.docx
+++ b/generators/fmt/doc-2021/Fragebogen_2021_04-merkwuerdig.docx
@@ -2,6 +2,61 @@
 <file path=word/document.xml><?xml version="1.0" encoding="utf-8"?>
 <w:document xmlns:wpc="http://schemas.microsoft.com/office/word/2010/wordprocessingCanvas" xmlns:mc="http://schemas.openxmlformats.org/markup-compatibility/2006" xmlns:o="urn:schemas-microsoft-com:office:office" xmlns:r="http://schemas.openxmlformats.org/officeDocument/2006/relationships" xmlns:m="http://schemas.openxmlformats.org/officeDocument/2006/math" xmlns:v="urn:schemas-microsoft-com:vml" xmlns:wp14="http://schemas.microsoft.com/office/word/2010/wordprocessingDrawing" xmlns:wp="http://schemas.openxmlformats.org/drawingml/2006/wordprocessingDrawing" xmlns:w10="urn:schemas-microsoft-com:office:word" xmlns:w="http://schemas.openxmlformats.org/wordprocessingml/2006/main" xmlns:w14="http://schemas.microsoft.com/office/word/2010/wordml" xmlns:w15="http://schemas.microsoft.com/office/word/2012/wordml" xmlns:wpg="http://schemas.microsoft.com/office/word/2010/wordprocessingGroup" xmlns:wpi="http://schemas.microsoft.com/office/word/2010/wordprocessingInk" xmlns:wne="http://schemas.microsoft.com/office/word/2006/wordml" xmlns:wps="http://schemas.microsoft.com/office/word/2010/wordprocessingShape" mc:Ignorable="w14 w15 wp14">
   <w:body>
+    <w:p/>
+    <w:p>
+      <w:pPr>
+        <w:pStyle w:val="Listenabsatz"/>
+        <w:numPr>
+          <w:ilvl w:val="0"/>
+          <w:numId w:val="6"/>
+        </w:numPr>
+      </w:pPr>
+      <w:r>
+        <w:t>Fettschrift…</w:t>
+      </w:r>
+      <w:bookmarkStart w:id="0" w:name="_GoBack"/>
+    </w:p>
+    <w:p>
+      <w:pPr>
+        <w:pStyle w:val="Listenabsatz"/>
+        <w:numPr>
+          <w:ilvl w:val="0"/>
+          <w:numId w:val="6"/>
+        </w:numPr>
+      </w:pPr>
+      <w:r>
+        <w:t>Frage 9 – besser als 2c.</w:t>
+      </w:r>
+    </w:p>
+    <w:p>
+      <w:pPr>
+        <w:pStyle w:val="Listenabsatz"/>
+        <w:numPr>
+          <w:ilvl w:val="0"/>
+          <w:numId w:val="6"/>
+        </w:numPr>
+      </w:pPr>
+      <w:r>
+        <w:t>Kf. Zinsen im Euroraum – aber nicht in Dt.</w:t>
+      </w:r>
+    </w:p>
+    <w:p>
+      <w:pPr>
+        <w:pStyle w:val="Listenabsatz"/>
+        <w:numPr>
+          <w:ilvl w:val="0"/>
+          <w:numId w:val="6"/>
+        </w:numPr>
+      </w:pPr>
+      <w:r>
+        <w:t>Lf. Zinsen in</w:t>
+      </w:r>
+      <w:bookmarkEnd w:id="0"/>
+      <w:r>
+        <w:t xml:space="preserve"> Dt.  – aber nicht im Euroraum?</w:t>
+      </w:r>
+    </w:p>
+    <w:p/>
     <w:tbl>
       <w:tblPr>
         <w:tblW w:w="10206" w:type="dxa"/>
@@ -59,10 +114,10 @@
                   <v:path o:extrusionok="f" gradientshapeok="t" o:connecttype="rect"/>
                   <o:lock v:ext="edit" aspectratio="t"/>
                 </v:shapetype>
-                <v:shape id="_x0000_i1025" type="#_x0000_t75" style="width:1in;height:36pt" o:ole="">
+                <v:shape id="_x0000_i1025" type="#_x0000_t75" style="width:1in;height:36.2pt" o:ole="">
                   <v:imagedata r:id="rId8" o:title=""/>
                 </v:shape>
-                <o:OLEObject Type="Embed" ProgID="Acrobat.Document.2017" ShapeID="_x0000_i1025" DrawAspect="Content" ObjectID="_1675500114" r:id="rId9"/>
+                <o:OLEObject Type="Embed" ProgID="Acrobat.Document.2017" ShapeID="_x0000_i1025" DrawAspect="Content" ObjectID="_1676743036" r:id="rId9"/>
               </w:object>
             </w:r>
           </w:p>
@@ -5524,7 +5579,7 @@
       </w:tblPr>
       <w:tblGrid>
         <w:gridCol w:w="1609"/>
-        <w:gridCol w:w="1600"/>
+        <w:gridCol w:w="1599"/>
         <w:gridCol w:w="1610"/>
       </w:tblGrid>
       <w:tr>
@@ -9137,8 +9192,6 @@
               </w:rPr>
               <w:t xml:space="preserve"> </w:t>
             </w:r>
-            <w:bookmarkStart w:id="0" w:name="_GoBack"/>
-            <w:bookmarkEnd w:id="0"/>
             <w:r>
               <w:rPr>
                 <w:sz w:val="16"/>
@@ -11171,6 +11224,7 @@
                 <w:sz w:val="16"/>
                 <w:szCs w:val="16"/>
               </w:rPr>
+              <w:lastRenderedPageBreak/>
               <w:t>Brexit</w:t>
             </w:r>
           </w:p>
@@ -12111,6 +12165,119 @@
     </w:lvl>
   </w:abstractNum>
   <w:abstractNum w:abstractNumId="1" w15:restartNumberingAfterBreak="0">
+    <w:nsid w:val="18007573"/>
+    <w:multiLevelType w:val="hybridMultilevel"/>
+    <w:tmpl w:val="06C4CFD8"/>
+    <w:lvl w:ilvl="0" w:tplc="04070001">
+      <w:start w:val="1"/>
+      <w:numFmt w:val="bullet"/>
+      <w:lvlText w:val=""/>
+      <w:lvlJc w:val="left"/>
+      <w:pPr>
+        <w:ind w:left="720" w:hanging="360"/>
+      </w:pPr>
+      <w:rPr>
+        <w:rFonts w:ascii="Symbol" w:hAnsi="Symbol" w:hint="default"/>
+      </w:rPr>
+    </w:lvl>
+    <w:lvl w:ilvl="1" w:tplc="04070003" w:tentative="1">
+      <w:start w:val="1"/>
+      <w:numFmt w:val="bullet"/>
+      <w:lvlText w:val="o"/>
+      <w:lvlJc w:val="left"/>
+      <w:pPr>
+        <w:ind w:left="1440" w:hanging="360"/>
+      </w:pPr>
+      <w:rPr>
+        <w:rFonts w:ascii="Courier New" w:hAnsi="Courier New" w:cs="Courier New" w:hint="default"/>
+      </w:rPr>
+    </w:lvl>
+    <w:lvl w:ilvl="2" w:tplc="04070005" w:tentative="1">
+      <w:start w:val="1"/>
+      <w:numFmt w:val="bullet"/>
+      <w:lvlText w:val=""/>
+      <w:lvlJc w:val="left"/>
+      <w:pPr>
+        <w:ind w:left="2160" w:hanging="360"/>
+      </w:pPr>
+      <w:rPr>
+        <w:rFonts w:ascii="Wingdings" w:hAnsi="Wingdings" w:hint="default"/>
+      </w:rPr>
+    </w:lvl>
+    <w:lvl w:ilvl="3" w:tplc="04070001" w:tentative="1">
+      <w:start w:val="1"/>
+      <w:numFmt w:val="bullet"/>
+      <w:lvlText w:val=""/>
+      <w:lvlJc w:val="left"/>
+      <w:pPr>
+        <w:ind w:left="2880" w:hanging="360"/>
+      </w:pPr>
+      <w:rPr>
+        <w:rFonts w:ascii="Symbol" w:hAnsi="Symbol" w:hint="default"/>
+      </w:rPr>
+    </w:lvl>
+    <w:lvl w:ilvl="4" w:tplc="04070003" w:tentative="1">
+      <w:start w:val="1"/>
+      <w:numFmt w:val="bullet"/>
+      <w:lvlText w:val="o"/>
+      <w:lvlJc w:val="left"/>
+      <w:pPr>
+        <w:ind w:left="3600" w:hanging="360"/>
+      </w:pPr>
+      <w:rPr>
+        <w:rFonts w:ascii="Courier New" w:hAnsi="Courier New" w:cs="Courier New" w:hint="default"/>
+      </w:rPr>
+    </w:lvl>
+    <w:lvl w:ilvl="5" w:tplc="04070005" w:tentative="1">
+      <w:start w:val="1"/>
+      <w:numFmt w:val="bullet"/>
+      <w:lvlText w:val=""/>
+      <w:lvlJc w:val="left"/>
+      <w:pPr>
+        <w:ind w:left="4320" w:hanging="360"/>
+      </w:pPr>
+      <w:rPr>
+        <w:rFonts w:ascii="Wingdings" w:hAnsi="Wingdings" w:hint="default"/>
+      </w:rPr>
+    </w:lvl>
+    <w:lvl w:ilvl="6" w:tplc="04070001" w:tentative="1">
+      <w:start w:val="1"/>
+      <w:numFmt w:val="bullet"/>
+      <w:lvlText w:val=""/>
+      <w:lvlJc w:val="left"/>
+      <w:pPr>
+        <w:ind w:left="5040" w:hanging="360"/>
+      </w:pPr>
+      <w:rPr>
+        <w:rFonts w:ascii="Symbol" w:hAnsi="Symbol" w:hint="default"/>
+      </w:rPr>
+    </w:lvl>
+    <w:lvl w:ilvl="7" w:tplc="04070003" w:tentative="1">
+      <w:start w:val="1"/>
+      <w:numFmt w:val="bullet"/>
+      <w:lvlText w:val="o"/>
+      <w:lvlJc w:val="left"/>
+      <w:pPr>
+        <w:ind w:left="5760" w:hanging="360"/>
+      </w:pPr>
+      <w:rPr>
+        <w:rFonts w:ascii="Courier New" w:hAnsi="Courier New" w:cs="Courier New" w:hint="default"/>
+      </w:rPr>
+    </w:lvl>
+    <w:lvl w:ilvl="8" w:tplc="04070005" w:tentative="1">
+      <w:start w:val="1"/>
+      <w:numFmt w:val="bullet"/>
+      <w:lvlText w:val=""/>
+      <w:lvlJc w:val="left"/>
+      <w:pPr>
+        <w:ind w:left="6480" w:hanging="360"/>
+      </w:pPr>
+      <w:rPr>
+        <w:rFonts w:ascii="Wingdings" w:hAnsi="Wingdings" w:hint="default"/>
+      </w:rPr>
+    </w:lvl>
+  </w:abstractNum>
+  <w:abstractNum w:abstractNumId="2" w15:restartNumberingAfterBreak="0">
     <w:nsid w:val="245C14CD"/>
     <w:multiLevelType w:val="hybridMultilevel"/>
     <w:tmpl w:val="D2467EF8"/>
@@ -12226,7 +12393,7 @@
       </w:pPr>
     </w:lvl>
   </w:abstractNum>
-  <w:abstractNum w:abstractNumId="2" w15:restartNumberingAfterBreak="0">
+  <w:abstractNum w:abstractNumId="3" w15:restartNumberingAfterBreak="0">
     <w:nsid w:val="383100AD"/>
     <w:multiLevelType w:val="hybridMultilevel"/>
     <w:tmpl w:val="1862BEB4"/>
@@ -12339,7 +12506,7 @@
       </w:rPr>
     </w:lvl>
   </w:abstractNum>
-  <w:abstractNum w:abstractNumId="3" w15:restartNumberingAfterBreak="0">
+  <w:abstractNum w:abstractNumId="4" w15:restartNumberingAfterBreak="0">
     <w:nsid w:val="4A0C7C62"/>
     <w:multiLevelType w:val="hybridMultilevel"/>
     <w:tmpl w:val="DC58AB12"/>
@@ -12428,7 +12595,7 @@
       </w:pPr>
     </w:lvl>
   </w:abstractNum>
-  <w:abstractNum w:abstractNumId="4" w15:restartNumberingAfterBreak="0">
+  <w:abstractNum w:abstractNumId="5" w15:restartNumberingAfterBreak="0">
     <w:nsid w:val="6BFD1E10"/>
     <w:multiLevelType w:val="hybridMultilevel"/>
     <w:tmpl w:val="74E05676"/>
@@ -12518,19 +12685,22 @@
     </w:lvl>
   </w:abstractNum>
   <w:num w:numId="1">
-    <w:abstractNumId w:val="1"/>
+    <w:abstractNumId w:val="2"/>
   </w:num>
   <w:num w:numId="2">
     <w:abstractNumId w:val="0"/>
   </w:num>
   <w:num w:numId="3">
+    <w:abstractNumId w:val="4"/>
+  </w:num>
+  <w:num w:numId="4">
+    <w:abstractNumId w:val="5"/>
+  </w:num>
+  <w:num w:numId="5">
     <w:abstractNumId w:val="3"/>
   </w:num>
-  <w:num w:numId="4">
-    <w:abstractNumId w:val="4"/>
-  </w:num>
-  <w:num w:numId="5">
-    <w:abstractNumId w:val="2"/>
+  <w:num w:numId="6">
+    <w:abstractNumId w:val="1"/>
   </w:num>
 </w:numbering>
 </file>
@@ -13551,7 +13721,7 @@
 </file>
 
 <file path=customXml/itemProps1.xml><?xml version="1.0" encoding="utf-8"?>
-<ds:datastoreItem xmlns:ds="http://schemas.openxmlformats.org/officeDocument/2006/customXml" ds:itemID="{EE3B2F2F-E203-483B-94E9-7A02612D2423}">
+<ds:datastoreItem xmlns:ds="http://schemas.openxmlformats.org/officeDocument/2006/customXml" ds:itemID="{5FFF9AC0-4A60-4325-B718-58BB31107D0E}">
   <ds:schemaRefs>
     <ds:schemaRef ds:uri="http://schemas.openxmlformats.org/officeDocument/2006/bibliography"/>
   </ds:schemaRefs>

</xml_diff>

<commit_message>
css grid 0.220 - md rendering - pat validation
</commit_message>
<xml_diff>
--- a/generators/fmt/doc-2021/Fragebogen_2021_04-merkwuerdig.docx
+++ b/generators/fmt/doc-2021/Fragebogen_2021_04-merkwuerdig.docx
@@ -11,10 +11,10 @@
           <w:numId w:val="6"/>
         </w:numPr>
       </w:pPr>
+      <w:bookmarkStart w:id="0" w:name="_GoBack"/>
       <w:r>
         <w:t>Fettschrift…</w:t>
       </w:r>
-      <w:bookmarkStart w:id="0" w:name="_GoBack"/>
     </w:p>
     <w:p>
       <w:pPr>
@@ -49,14 +49,24 @@
         </w:numPr>
       </w:pPr>
       <w:r>
-        <w:t>Lf. Zinsen in</w:t>
-      </w:r>
-      <w:bookmarkEnd w:id="0"/>
-      <w:r>
-        <w:t xml:space="preserve"> Dt.  – aber nicht im Euroraum?</w:t>
+        <w:t>Lf. Zinsen in Dt.  – aber nicht im Euroraum?</w:t>
       </w:r>
     </w:p>
-    <w:p/>
+    <w:bookmarkEnd w:id="0"/>
+    <w:p>
+      <w:pPr>
+        <w:rPr>
+          <w:rFonts w:asciiTheme="minorHAnsi" w:eastAsiaTheme="minorHAnsi" w:hAnsiTheme="minorHAnsi" w:cstheme="minorBidi"/>
+          <w:kern w:val="0"/>
+          <w:sz w:val="22"/>
+          <w:szCs w:val="22"/>
+          <w:lang w:val="bg-BG" w:eastAsia="en-US"/>
+        </w:rPr>
+      </w:pPr>
+      <w:r>
+        <w:br w:type="page"/>
+      </w:r>
+    </w:p>
     <w:tbl>
       <w:tblPr>
         <w:tblW w:w="10206" w:type="dxa"/>
@@ -117,7 +127,7 @@
                 <v:shape id="_x0000_i1025" type="#_x0000_t75" style="width:1in;height:36.2pt" o:ole="">
                   <v:imagedata r:id="rId8" o:title=""/>
                 </v:shape>
-                <o:OLEObject Type="Embed" ProgID="Acrobat.Document.2017" ShapeID="_x0000_i1025" DrawAspect="Content" ObjectID="_1676743036" r:id="rId9"/>
+                <o:OLEObject Type="Embed" ProgID="Acrobat.Document.2017" ShapeID="_x0000_i1025" DrawAspect="Content" ObjectID="_1676802726" r:id="rId9"/>
               </w:object>
             </w:r>
           </w:p>
@@ -5579,7 +5589,7 @@
       </w:tblPr>
       <w:tblGrid>
         <w:gridCol w:w="1609"/>
-        <w:gridCol w:w="1599"/>
+        <w:gridCol w:w="1600"/>
         <w:gridCol w:w="1610"/>
       </w:tblGrid>
       <w:tr>
@@ -11224,7 +11234,6 @@
                 <w:sz w:val="16"/>
                 <w:szCs w:val="16"/>
               </w:rPr>
-              <w:lastRenderedPageBreak/>
               <w:t>Brexit</w:t>
             </w:r>
           </w:p>
@@ -13721,7 +13730,7 @@
 </file>
 
 <file path=customXml/itemProps1.xml><?xml version="1.0" encoding="utf-8"?>
-<ds:datastoreItem xmlns:ds="http://schemas.openxmlformats.org/officeDocument/2006/customXml" ds:itemID="{5FFF9AC0-4A60-4325-B718-58BB31107D0E}">
+<ds:datastoreItem xmlns:ds="http://schemas.openxmlformats.org/officeDocument/2006/customXml" ds:itemID="{A7815F3C-BD55-4EA7-BF00-304D4C0485A0}">
   <ds:schemaRefs>
     <ds:schemaRef ds:uri="http://schemas.openxmlformats.org/officeDocument/2006/bibliography"/>
   </ds:schemaRefs>

</xml_diff>